<commit_message>
feat(main): lab3 report completed
</commit_message>
<xml_diff>
--- a/labs/lab03/report.docx
+++ b/labs/lab03/report.docx
@@ -24,34 +24,42 @@
     </w:p>
     <w:p>
       <w:pPr>
-        <w:pStyle w:val="Author"/>
-      </w:pPr>
-      <w:r>
-        <w:t xml:space="preserve">Сако</w:t>
+        <w:pStyle w:val="Subtitle"/>
+      </w:pPr>
+      <w:r>
+        <w:t xml:space="preserve">Язык</w:t>
       </w:r>
       <w:r>
         <w:t xml:space="preserve"> </w:t>
       </w:r>
       <w:r>
-        <w:t xml:space="preserve">Лассине</w:t>
+        <w:t xml:space="preserve">разметки</w:t>
+      </w:r>
+      <w:r>
+        <w:t xml:space="preserve"> </w:t>
+      </w:r>
+      <w:r>
+        <w:t xml:space="preserve">Markdown</w:t>
       </w:r>
     </w:p>
     <w:p>
       <w:pPr>
+        <w:pStyle w:val="Author"/>
+      </w:pPr>
+      <w:r>
+        <w:t xml:space="preserve">Сако</w:t>
+      </w:r>
+      <w:r>
+        <w:t xml:space="preserve"> </w:t>
+      </w:r>
+      <w:r>
+        <w:t xml:space="preserve">Лассине</w:t>
+      </w:r>
+    </w:p>
+    <w:p>
+      <w:pPr>
         <w:pStyle w:val="Date"/>
       </w:pPr>
-      <w:r>
-        <w:t xml:space="preserve">25</w:t>
-      </w:r>
-      <w:r>
-        <w:t xml:space="preserve"> </w:t>
-      </w:r>
-      <w:r>
-        <w:t xml:space="preserve">сентября</w:t>
-      </w:r>
-      <w:r>
-        <w:t xml:space="preserve"> </w:t>
-      </w:r>
       <w:r>
         <w:t xml:space="preserve">2025</w:t>
       </w:r>
@@ -76,11 +84,11 @@
         <w:pStyle w:val="FirstParagraph"/>
       </w:pPr>
       <w:r>
-        <w:t xml:space="preserve">Целью работы является освоение процедуры оформления отчетов с помощью легковесного языка разметки Markdown.</w:t>
+        <w:t xml:space="preserve">Освоение процедуры оформления отчетов с помощью легковесного языка разметки Markdown.</w:t>
       </w:r>
     </w:p>
     <w:bookmarkEnd w:id="20"/>
-    <w:bookmarkStart w:id="26" w:name="ход-работы"/>
+    <w:bookmarkStart w:id="22" w:name="ход-работы"/>
     <w:p>
       <w:pPr>
         <w:pStyle w:val="Heading1"/>
@@ -89,130 +97,136 @@
         <w:t xml:space="preserve">Ход работы</w:t>
       </w:r>
     </w:p>
-    <w:bookmarkStart w:id="21" w:name="открытие-терминала"/>
+    <w:bookmarkStart w:id="21" w:name="подготовка-рабочей-среды"/>
     <w:p>
       <w:pPr>
         <w:pStyle w:val="Heading2"/>
       </w:pPr>
       <w:r>
-        <w:t xml:space="preserve">1. Открытие терминала</w:t>
+        <w:t xml:space="preserve">1. Подготовка рабочей среды</w:t>
+      </w:r>
+    </w:p>
+    <w:p>
+      <w:pPr>
+        <w:pStyle w:val="FirstParagraph"/>
+      </w:pPr>
+      <w:r>
+        <w:rPr>
+          <w:bCs/>
+          <w:b/>
+        </w:rPr>
+        <w:t xml:space="preserve">Задача:</w:t>
+      </w:r>
+      <w:r>
+        <w:t xml:space="preserve"> </w:t>
+      </w:r>
+      <w:r>
+        <w:t xml:space="preserve">Настройка рабочего окружения и переход в каталог лабораторной работы.</w:t>
+      </w:r>
+    </w:p>
+    <w:p>
+      <w:pPr>
+        <w:pStyle w:val="BodyText"/>
+      </w:pPr>
+      <w:r>
+        <w:rPr>
+          <w:bCs/>
+          <w:b/>
+        </w:rPr>
+        <w:t xml:space="preserve">Выполненные действия:</w:t>
+      </w:r>
+    </w:p>
+    <w:p>
+      <w:pPr>
+        <w:numPr>
+          <w:ilvl w:val="0"/>
+          <w:numId w:val="1001"/>
+        </w:numPr>
+        <w:pStyle w:val="Compact"/>
+      </w:pPr>
+      <w:r>
+        <w:rPr>
+          <w:bCs/>
+          <w:b/>
+        </w:rPr>
+        <w:t xml:space="preserve">Открытие терминала</w:t>
+      </w:r>
+    </w:p>
+    <w:p>
+      <w:pPr>
+        <w:numPr>
+          <w:ilvl w:val="1"/>
+          <w:numId w:val="1002"/>
+        </w:numPr>
+        <w:pStyle w:val="Compact"/>
+      </w:pPr>
+      <w:r>
+        <w:t xml:space="preserve">Запустил терминал Ubuntu</w:t>
+      </w:r>
+    </w:p>
+    <w:p>
+      <w:pPr>
+        <w:numPr>
+          <w:ilvl w:val="1"/>
+          <w:numId w:val="1002"/>
+        </w:numPr>
+        <w:pStyle w:val="Compact"/>
+      </w:pPr>
+      <w:r>
+        <w:t xml:space="preserve">Проверил текущего пользователя:</w:t>
+      </w:r>
+      <w:r>
+        <w:t xml:space="preserve"> </w:t>
+      </w:r>
+      <w:r>
+        <w:rPr>
+          <w:rStyle w:val="VerbatimChar"/>
+        </w:rPr>
+        <w:t xml:space="preserve">whoami</w:t>
+      </w:r>
+    </w:p>
+    <w:p>
+      <w:pPr>
+        <w:numPr>
+          <w:ilvl w:val="0"/>
+          <w:numId w:val="1001"/>
+        </w:numPr>
+        <w:pStyle w:val="Compact"/>
+      </w:pPr>
+      <w:r>
+        <w:rPr>
+          <w:bCs/>
+          <w:b/>
+        </w:rPr>
+        <w:t xml:space="preserve">Навигация к каталогу лабораторной работы</w:t>
+      </w:r>
+      <w:r>
+        <w:t xml:space="preserve"> </w:t>
+      </w:r>
+      <w:r>
+        <w:t xml:space="preserve">```bash</w:t>
+      </w:r>
+      <w:r>
+        <w:t xml:space="preserve"> </w:t>
+      </w:r>
+      <w:r>
+        <w:t xml:space="preserve">cd ~/work/study/2025-2026/</w:t>
+      </w:r>
+      <w:r>
+        <w:t xml:space="preserve">“</w:t>
+      </w:r>
+      <w:r>
+        <w:t xml:space="preserve">Архитектура компьютера</w:t>
+      </w:r>
+      <w:r>
+        <w:t xml:space="preserve">”</w:t>
+      </w:r>
+      <w:r>
+        <w:t xml:space="preserve">/arch-pc/labs/lab03/report</w:t>
       </w:r>
     </w:p>
     <w:bookmarkEnd w:id="21"/>
-    <w:bookmarkStart w:id="22" w:name="переход-в-каталог-курса"/>
-    <w:p>
-      <w:pPr>
-        <w:pStyle w:val="Heading2"/>
-      </w:pPr>
-      <w:r>
-        <w:t xml:space="preserve">2. Переход в каталог курса</w:t>
-      </w:r>
-    </w:p>
     <w:bookmarkEnd w:id="22"/>
-    <w:bookmarkStart w:id="23" w:name="создание-структуры-каталогов"/>
-    <w:p>
-      <w:pPr>
-        <w:pStyle w:val="Heading2"/>
-      </w:pPr>
-      <w:r>
-        <w:t xml:space="preserve">3. Создание структуры каталогов</w:t>
-      </w:r>
-    </w:p>
-    <w:bookmarkEnd w:id="23"/>
-    <w:bookmarkStart w:id="24" w:name="изучение-структуры-markdown"/>
-    <w:p>
-      <w:pPr>
-        <w:pStyle w:val="Heading2"/>
-      </w:pPr>
-      <w:r>
-        <w:t xml:space="preserve">4. Изучение структуры Markdown</w:t>
-      </w:r>
-    </w:p>
-    <w:bookmarkEnd w:id="24"/>
-    <w:bookmarkStart w:id="25" w:name="компиляция-отчета"/>
-    <w:p>
-      <w:pPr>
-        <w:pStyle w:val="Heading2"/>
-      </w:pPr>
-      <w:r>
-        <w:t xml:space="preserve">5. Компиляция отчета</w:t>
-      </w:r>
-    </w:p>
-    <w:bookmarkEnd w:id="25"/>
-    <w:bookmarkEnd w:id="26"/>
-    <w:bookmarkStart w:id="30" w:name="выводы"/>
-    <w:p>
-      <w:pPr>
-        <w:pStyle w:val="Heading1"/>
-      </w:pPr>
-      <w:r>
-        <w:t xml:space="preserve">Выводы</w:t>
-      </w:r>
-    </w:p>
-    <w:p>
-      <w:pPr>
-        <w:pStyle w:val="FirstParagraph"/>
-      </w:pPr>
-      <w:r>
-        <w:t xml:space="preserve">В ходе выполнения лабораторной работы были освоены основы языка разметки Markdown.</w:t>
-      </w:r>
-    </w:p>
-    <w:p>
-      <w:pPr>
-        <w:pStyle w:val="CaptionedFigure"/>
-      </w:pPr>
-      <w:r>
-        <w:drawing>
-          <wp:inline>
-            <wp:extent cx="5334000" cy="2998910"/>
-            <wp:effectExtent b="0" l="0" r="0" t="0"/>
-            <wp:docPr descr="Скриншот терминала" title="" id="28" name="Picture"/>
-            <a:graphic>
-              <a:graphicData uri="http://schemas.openxmlformats.org/drawingml/2006/picture">
-                <pic:pic>
-                  <pic:nvPicPr>
-                    <pic:cNvPr descr="images/terminal.png" id="29" name="Picture"/>
-                    <pic:cNvPicPr>
-                      <a:picLocks noChangeArrowheads="1" noChangeAspect="1"/>
-                    </pic:cNvPicPr>
-                  </pic:nvPicPr>
-                  <pic:blipFill>
-                    <a:blip r:embed="rId27"/>
-                    <a:stretch>
-                      <a:fillRect/>
-                    </a:stretch>
-                  </pic:blipFill>
-                  <pic:spPr bwMode="auto">
-                    <a:xfrm>
-                      <a:off x="0" y="0"/>
-                      <a:ext cx="5334000" cy="2998910"/>
-                    </a:xfrm>
-                    <a:prstGeom prst="rect">
-                      <a:avLst/>
-                    </a:prstGeom>
-                    <a:noFill/>
-                    <a:ln w="9525">
-                      <a:noFill/>
-                      <a:headEnd/>
-                      <a:tailEnd/>
-                    </a:ln>
-                  </pic:spPr>
-                </pic:pic>
-              </a:graphicData>
-            </a:graphic>
-          </wp:inline>
-        </w:drawing>
-      </w:r>
-    </w:p>
-    <w:p>
-      <w:pPr>
-        <w:pStyle w:val="ImageCaption"/>
-      </w:pPr>
-      <w:r>
-        <w:t xml:space="preserve">Скриншот терминала</w:t>
-      </w:r>
-    </w:p>
-    <w:bookmarkEnd w:id="30"/>
     <w:sectPr/>
   </w:body>
 </w:document>
@@ -319,8 +333,202 @@
       </w:pPr>
     </w:lvl>
   </w:abstractNum>
+  <w:abstractNum w:abstractNumId="99411">
+    <w:nsid w:val="A99411"/>
+    <w:multiLevelType w:val="multilevel"/>
+    <w:lvl w:ilvl="0">
+      <w:start w:val="1"/>
+      <w:numFmt w:val="decimal"/>
+      <w:lvlText w:val="%1."/>
+      <w:lvlJc w:val="left"/>
+      <w:pPr>
+        <w:ind w:left="720" w:hanging="480"/>
+      </w:pPr>
+    </w:lvl>
+    <w:lvl w:ilvl="1">
+      <w:start w:val="1"/>
+      <w:numFmt w:val="decimal"/>
+      <w:lvlText w:val="%2."/>
+      <w:lvlJc w:val="left"/>
+      <w:pPr>
+        <w:ind w:left="1440" w:hanging="480"/>
+      </w:pPr>
+    </w:lvl>
+    <w:lvl w:ilvl="2">
+      <w:start w:val="1"/>
+      <w:numFmt w:val="decimal"/>
+      <w:lvlText w:val="%3."/>
+      <w:lvlJc w:val="left"/>
+      <w:pPr>
+        <w:ind w:left="2160" w:hanging="480"/>
+      </w:pPr>
+    </w:lvl>
+    <w:lvl w:ilvl="3">
+      <w:start w:val="1"/>
+      <w:numFmt w:val="decimal"/>
+      <w:lvlText w:val="%4."/>
+      <w:lvlJc w:val="left"/>
+      <w:pPr>
+        <w:ind w:left="2880" w:hanging="480"/>
+      </w:pPr>
+    </w:lvl>
+    <w:lvl w:ilvl="4">
+      <w:start w:val="1"/>
+      <w:numFmt w:val="decimal"/>
+      <w:lvlText w:val="%5."/>
+      <w:lvlJc w:val="left"/>
+      <w:pPr>
+        <w:ind w:left="3600" w:hanging="480"/>
+      </w:pPr>
+    </w:lvl>
+    <w:lvl w:ilvl="5">
+      <w:start w:val="1"/>
+      <w:numFmt w:val="decimal"/>
+      <w:lvlText w:val="%6."/>
+      <w:lvlJc w:val="left"/>
+      <w:pPr>
+        <w:ind w:left="4320" w:hanging="480"/>
+      </w:pPr>
+    </w:lvl>
+    <w:lvl w:ilvl="6">
+      <w:start w:val="1"/>
+      <w:numFmt w:val="decimal"/>
+      <w:lvlText w:val="%7."/>
+      <w:lvlJc w:val="left"/>
+      <w:pPr>
+        <w:ind w:left="5040" w:hanging="480"/>
+      </w:pPr>
+    </w:lvl>
+    <w:lvl w:ilvl="7">
+      <w:start w:val="1"/>
+      <w:numFmt w:val="decimal"/>
+      <w:lvlText w:val="%8."/>
+      <w:lvlJc w:val="left"/>
+      <w:pPr>
+        <w:ind w:left="5760" w:hanging="480"/>
+      </w:pPr>
+    </w:lvl>
+    <w:lvl w:ilvl="8">
+      <w:start w:val="1"/>
+      <w:numFmt w:val="decimal"/>
+      <w:lvlText w:val="%9."/>
+      <w:lvlJc w:val="left"/>
+      <w:pPr>
+        <w:ind w:left="6480" w:hanging="480"/>
+      </w:pPr>
+    </w:lvl>
+  </w:abstractNum>
+  <w:abstractNum w:abstractNumId="991">
+    <w:nsid w:val="A991"/>
+    <w:multiLevelType w:val="multilevel"/>
+    <w:lvl w:ilvl="0">
+      <w:numFmt w:val="bullet"/>
+      <w:lvlText w:val="•"/>
+      <w:lvlJc w:val="left"/>
+      <w:pPr>
+        <w:ind w:left="720" w:hanging="480"/>
+      </w:pPr>
+    </w:lvl>
+    <w:lvl w:ilvl="1">
+      <w:numFmt w:val="bullet"/>
+      <w:lvlText w:val="–"/>
+      <w:lvlJc w:val="left"/>
+      <w:pPr>
+        <w:ind w:left="1440" w:hanging="480"/>
+      </w:pPr>
+    </w:lvl>
+    <w:lvl w:ilvl="2">
+      <w:numFmt w:val="bullet"/>
+      <w:lvlText w:val="•"/>
+      <w:lvlJc w:val="left"/>
+      <w:pPr>
+        <w:ind w:left="2160" w:hanging="480"/>
+      </w:pPr>
+    </w:lvl>
+    <w:lvl w:ilvl="3">
+      <w:numFmt w:val="bullet"/>
+      <w:lvlText w:val="–"/>
+      <w:lvlJc w:val="left"/>
+      <w:pPr>
+        <w:ind w:left="2880" w:hanging="480"/>
+      </w:pPr>
+    </w:lvl>
+    <w:lvl w:ilvl="4">
+      <w:numFmt w:val="bullet"/>
+      <w:lvlText w:val="•"/>
+      <w:lvlJc w:val="left"/>
+      <w:pPr>
+        <w:ind w:left="3600" w:hanging="480"/>
+      </w:pPr>
+    </w:lvl>
+    <w:lvl w:ilvl="5">
+      <w:numFmt w:val="bullet"/>
+      <w:lvlText w:val="–"/>
+      <w:lvlJc w:val="left"/>
+      <w:pPr>
+        <w:ind w:left="4320" w:hanging="480"/>
+      </w:pPr>
+    </w:lvl>
+    <w:lvl w:ilvl="6">
+      <w:numFmt w:val="bullet"/>
+      <w:lvlText w:val="•"/>
+      <w:lvlJc w:val="left"/>
+      <w:pPr>
+        <w:ind w:left="5040" w:hanging="480"/>
+      </w:pPr>
+    </w:lvl>
+    <w:lvl w:ilvl="7">
+      <w:numFmt w:val="bullet"/>
+      <w:lvlText w:val="–"/>
+      <w:lvlJc w:val="left"/>
+      <w:pPr>
+        <w:ind w:left="5760" w:hanging="480"/>
+      </w:pPr>
+    </w:lvl>
+    <w:lvl w:ilvl="8">
+      <w:numFmt w:val="bullet"/>
+      <w:lvlText w:val="•"/>
+      <w:lvlJc w:val="left"/>
+      <w:pPr>
+        <w:ind w:left="6480" w:hanging="480"/>
+      </w:pPr>
+    </w:lvl>
+  </w:abstractNum>
   <w:num w:numId="1000">
     <w:abstractNumId w:val="990"/>
+  </w:num>
+  <w:num w:numId="1001">
+    <w:abstractNumId w:val="99411"/>
+    <w:lvlOverride w:ilvl="0">
+      <w:startOverride w:val="1"/>
+    </w:lvlOverride>
+    <w:lvlOverride w:ilvl="1">
+      <w:startOverride w:val="1"/>
+    </w:lvlOverride>
+    <w:lvlOverride w:ilvl="2">
+      <w:startOverride w:val="1"/>
+    </w:lvlOverride>
+    <w:lvlOverride w:ilvl="3">
+      <w:startOverride w:val="1"/>
+    </w:lvlOverride>
+    <w:lvlOverride w:ilvl="4">
+      <w:startOverride w:val="1"/>
+    </w:lvlOverride>
+    <w:lvlOverride w:ilvl="5">
+      <w:startOverride w:val="1"/>
+    </w:lvlOverride>
+    <w:lvlOverride w:ilvl="6">
+      <w:startOverride w:val="1"/>
+    </w:lvlOverride>
+    <w:lvlOverride w:ilvl="7">
+      <w:startOverride w:val="1"/>
+    </w:lvlOverride>
+    <w:lvlOverride w:ilvl="8">
+      <w:startOverride w:val="1"/>
+    </w:lvlOverride>
+  </w:num>
+  <w:num w:numId="1002">
+    <w:abstractNumId w:val="991"/>
   </w:num>
 </w:numbering>
 </file>
@@ -333,7 +541,7 @@
         <w:rFonts w:asciiTheme="minorHAnsi" w:cstheme="minorBidi" w:eastAsiaTheme="minorHAnsi" w:hAnsiTheme="minorHAnsi"/>
         <w:sz w:val="24"/>
         <w:szCs w:val="24"/>
-        <w:lang w:bidi="ar-SA" w:eastAsia="en-US" w:val="en-US"/>
+        <w:lang w:bidi="ar-SA" w:eastAsia="en-US" w:val="ru"/>
       </w:rPr>
     </w:rPrDefault>
     <w:pPrDefault>

</xml_diff>